<commit_message>
Auto update at 2025/10/29 09:00:03
</commit_message>
<xml_diff>
--- a/Lab4/Lab4_实验报告.docx
+++ b/Lab4/Lab4_实验报告.docx
@@ -1022,7 +1022,7 @@
         <w:tblLook w:val="01E0" w:firstRow="1" w:lastRow="1" w:firstColumn="1" w:lastColumn="1" w:noHBand="0" w:noVBand="0"/>
       </w:tblPr>
       <w:tblGrid>
-        <w:gridCol w:w="8349"/>
+        <w:gridCol w:w="8522"/>
       </w:tblGrid>
       <w:tr>
         <w:trPr>
@@ -2686,6 +2686,75 @@
               <w:pStyle w:val="2"/>
               <w:ind w:firstLineChars="0" w:firstLine="0"/>
               <w:rPr>
+                <w:sz w:val="21"/>
+                <w:szCs w:val="21"/>
+              </w:rPr>
+            </w:pPr>
+            <w:r>
+              <w:rPr>
+                <w:sz w:val="21"/>
+                <w:szCs w:val="21"/>
+              </w:rPr>
+              <w:drawing>
+                <wp:inline distT="0" distB="0" distL="0" distR="0" wp14:anchorId="16AE3CC9" wp14:editId="603A3BE0">
+                  <wp:extent cx="5274310" cy="772160"/>
+                  <wp:effectExtent l="0" t="0" r="0" b="2540"/>
+                  <wp:docPr id="460041584" name="图片 1"/>
+                  <wp:cNvGraphicFramePr>
+                    <a:graphicFrameLocks xmlns:a="http://schemas.openxmlformats.org/drawingml/2006/main" noChangeAspect="1"/>
+                  </wp:cNvGraphicFramePr>
+                  <a:graphic xmlns:a="http://schemas.openxmlformats.org/drawingml/2006/main">
+                    <a:graphicData uri="http://schemas.openxmlformats.org/drawingml/2006/picture">
+                      <pic:pic xmlns:pic="http://schemas.openxmlformats.org/drawingml/2006/picture">
+                        <pic:nvPicPr>
+                          <pic:cNvPr id="460041584" name=""/>
+                          <pic:cNvPicPr/>
+                        </pic:nvPicPr>
+                        <pic:blipFill>
+                          <a:blip r:embed="rId10"/>
+                          <a:stretch>
+                            <a:fillRect/>
+                          </a:stretch>
+                        </pic:blipFill>
+                        <pic:spPr>
+                          <a:xfrm>
+                            <a:off x="0" y="0"/>
+                            <a:ext cx="5274310" cy="772160"/>
+                          </a:xfrm>
+                          <a:prstGeom prst="rect">
+                            <a:avLst/>
+                          </a:prstGeom>
+                        </pic:spPr>
+                      </pic:pic>
+                    </a:graphicData>
+                  </a:graphic>
+                </wp:inline>
+              </w:drawing>
+            </w:r>
+          </w:p>
+          <w:p>
+            <w:pPr>
+              <w:pStyle w:val="2"/>
+              <w:ind w:firstLineChars="0" w:firstLine="0"/>
+              <w:rPr>
+                <w:sz w:val="21"/>
+                <w:szCs w:val="21"/>
+              </w:rPr>
+            </w:pPr>
+            <w:r>
+              <w:rPr>
+                <w:rFonts w:hint="eastAsia"/>
+                <w:sz w:val="21"/>
+                <w:szCs w:val="21"/>
+              </w:rPr>
+              <w:t>发送端：</w:t>
+            </w:r>
+          </w:p>
+          <w:p>
+            <w:pPr>
+              <w:pStyle w:val="2"/>
+              <w:ind w:firstLineChars="0" w:firstLine="0"/>
+              <w:rPr>
                 <w:rFonts w:hint="eastAsia"/>
                 <w:sz w:val="21"/>
                 <w:szCs w:val="21"/>
@@ -2897,7 +2966,7 @@
     </w:tbl>
     <w:p/>
     <w:sectPr>
-      <w:headerReference w:type="default" r:id="rId10"/>
+      <w:headerReference w:type="default" r:id="rId11"/>
       <w:pgSz w:w="11906" w:h="16838"/>
       <w:pgMar w:top="1440" w:right="1800" w:bottom="1440" w:left="1800" w:header="851" w:footer="992" w:gutter="0"/>
       <w:cols w:space="425"/>

</xml_diff>